<commit_message>
Added some comands, changed some specifications, added asm...
</commit_message>
<xml_diff>
--- a/Ded session.docx
+++ b/Ded session.docx
@@ -42,6 +42,11 @@
       </w:r>
     </w:p>
     <w:p>
+      <w:pPr>
+        <w:rPr>
+          <w:lang w:val="en-US"/>
+        </w:rPr>
+      </w:pPr>
       <w:r>
         <w:rPr>
           <w:lang w:val="en-US"/>
@@ -76,11 +81,6 @@
       </w:r>
     </w:p>
     <w:p>
-      <w:pPr>
-        <w:rPr>
-          <w:lang w:val="en-US"/>
-        </w:rPr>
-      </w:pPr>
       <w:r>
         <w:rPr>
           <w:lang w:val="en-US"/>
@@ -89,11 +89,6 @@
       </w:r>
     </w:p>
     <w:p>
-      <w:pPr>
-        <w:rPr>
-          <w:lang w:val="en-US"/>
-        </w:rPr>
-      </w:pPr>
       <w:proofErr w:type="spellStart"/>
       <w:r>
         <w:rPr>
@@ -104,11 +99,6 @@
       <w:proofErr w:type="spellEnd"/>
     </w:p>
     <w:p>
-      <w:pPr>
-        <w:rPr>
-          <w:lang w:val="en-US"/>
-        </w:rPr>
-      </w:pPr>
       <w:r>
         <w:rPr>
           <w:lang w:val="en-US"/>
@@ -117,11 +107,6 @@
       </w:r>
     </w:p>
     <w:p>
-      <w:pPr>
-        <w:rPr>
-          <w:lang w:val="en-US"/>
-        </w:rPr>
-      </w:pPr>
       <w:proofErr w:type="spellStart"/>
       <w:r>
         <w:rPr>
@@ -131,13 +116,7 @@
       </w:r>
       <w:proofErr w:type="spellEnd"/>
     </w:p>
-    <w:p>
-      <w:pPr>
-        <w:rPr>
-          <w:lang w:val="en-US"/>
-        </w:rPr>
-      </w:pPr>
-    </w:p>
+    <w:p/>
     <w:p>
       <w:pPr>
         <w:jc w:val="center"/>
@@ -154,7 +133,6 @@
       <w:r>
         <w:rPr>
           <w:color w:val="FF0000"/>
-          <w:lang w:val="en-US"/>
         </w:rPr>
         <w:t xml:space="preserve"> (7 </w:t>
       </w:r>
@@ -377,8 +355,6 @@
         </w:rPr>
         <w:t>sqrt</w:t>
       </w:r>
-      <w:bookmarkStart w:id="0" w:name="_GoBack"/>
-      <w:bookmarkEnd w:id="0"/>
     </w:p>
     <w:p>
       <w:pPr>
@@ -891,7 +867,6 @@
       <w:pPr>
         <w:rPr>
           <w:color w:val="000000" w:themeColor="text1"/>
-          <w:lang w:val="en-US"/>
         </w:rPr>
       </w:pPr>
       <w:r>
@@ -938,15 +913,13 @@
       <w:pPr>
         <w:rPr>
           <w:color w:val="000000" w:themeColor="text1"/>
-          <w:lang w:val="en-US"/>
-        </w:rPr>
-      </w:pPr>
-    </w:p>
-    <w:p>
-      <w:pPr>
-        <w:rPr>
-          <w:color w:val="000000" w:themeColor="text1"/>
-          <w:lang w:val="en-US"/>
+        </w:rPr>
+      </w:pPr>
+    </w:p>
+    <w:p>
+      <w:pPr>
+        <w:rPr>
+          <w:color w:val="000000" w:themeColor="text1"/>
         </w:rPr>
       </w:pPr>
       <w:r>
@@ -958,7 +931,6 @@
       <w:r>
         <w:rPr>
           <w:color w:val="000000" w:themeColor="text1"/>
-          <w:lang w:val="en-US"/>
         </w:rPr>
         <w:t xml:space="preserve"> – </w:t>
       </w:r>
@@ -967,49 +939,88 @@
       <w:pPr>
         <w:rPr>
           <w:color w:val="000000" w:themeColor="text1"/>
-          <w:lang w:val="en-US"/>
-        </w:rPr>
-      </w:pPr>
-      <w:r>
-        <w:rPr>
-          <w:color w:val="000000" w:themeColor="text1"/>
-          <w:lang w:val="en-US"/>
-        </w:rPr>
-        <w:t xml:space="preserve">0x0000 | 1 10.5 </w:t>
-      </w:r>
-      <w:r>
-        <w:rPr>
-          <w:color w:val="000000" w:themeColor="text1"/>
-          <w:lang w:val="en-US"/>
+        </w:rPr>
+      </w:pPr>
+      <w:r>
+        <w:rPr>
+          <w:color w:val="000000" w:themeColor="text1"/>
+        </w:rPr>
+        <w:t>0</w:t>
+      </w:r>
+      <w:r>
+        <w:rPr>
+          <w:color w:val="000000" w:themeColor="text1"/>
+          <w:lang w:val="en-US"/>
+        </w:rPr>
+        <w:t>x</w:t>
+      </w:r>
+      <w:r>
+        <w:rPr>
+          <w:color w:val="000000" w:themeColor="text1"/>
+        </w:rPr>
+        <w:t xml:space="preserve">0000 | 1 10.5 </w:t>
+      </w:r>
+      <w:r>
+        <w:rPr>
+          <w:color w:val="000000" w:themeColor="text1"/>
         </w:rPr>
         <w:t xml:space="preserve">  </w:t>
       </w:r>
       <w:r>
         <w:rPr>
           <w:color w:val="000000" w:themeColor="text1"/>
-          <w:lang w:val="en-US"/>
-        </w:rPr>
-        <w:t>| 0100000000000000 0204000F09FA6BC</w:t>
+        </w:rPr>
+        <w:t>| 0100000000000000 0204000</w:t>
+      </w:r>
+      <w:r>
+        <w:rPr>
+          <w:color w:val="000000" w:themeColor="text1"/>
+          <w:lang w:val="en-US"/>
+        </w:rPr>
+        <w:t>F</w:t>
+      </w:r>
+      <w:r>
+        <w:rPr>
+          <w:color w:val="000000" w:themeColor="text1"/>
+        </w:rPr>
+        <w:t>09</w:t>
+      </w:r>
+      <w:r>
+        <w:rPr>
+          <w:color w:val="000000" w:themeColor="text1"/>
+          <w:lang w:val="en-US"/>
+        </w:rPr>
+        <w:t>FA</w:t>
+      </w:r>
+      <w:r>
+        <w:rPr>
+          <w:color w:val="000000" w:themeColor="text1"/>
+        </w:rPr>
+        <w:t>6</w:t>
+      </w:r>
+      <w:r>
+        <w:rPr>
+          <w:color w:val="000000" w:themeColor="text1"/>
+          <w:lang w:val="en-US"/>
+        </w:rPr>
+        <w:t>BC</w:t>
       </w:r>
       <w:proofErr w:type="gramStart"/>
       <w:r>
         <w:rPr>
           <w:color w:val="000000" w:themeColor="text1"/>
-          <w:lang w:val="en-US"/>
         </w:rPr>
         <w:t xml:space="preserve">7 </w:t>
       </w:r>
       <w:r>
         <w:rPr>
           <w:color w:val="000000" w:themeColor="text1"/>
-          <w:lang w:val="en-US"/>
         </w:rPr>
         <w:t xml:space="preserve"> </w:t>
       </w:r>
       <w:r>
         <w:rPr>
           <w:color w:val="000000" w:themeColor="text1"/>
-          <w:lang w:val="en-US"/>
         </w:rPr>
         <w:t>|</w:t>
       </w:r>
@@ -1017,61 +1028,144 @@
       <w:r>
         <w:rPr>
           <w:color w:val="000000" w:themeColor="text1"/>
-          <w:lang w:val="en-US"/>
-        </w:rPr>
-        <w:t xml:space="preserve"> push 10.5</w:t>
-      </w:r>
-    </w:p>
-    <w:p>
-      <w:pPr>
-        <w:rPr>
-          <w:color w:val="000000" w:themeColor="text1"/>
-          <w:lang w:val="en-US"/>
-        </w:rPr>
-      </w:pPr>
-      <w:r>
-        <w:rPr>
-          <w:color w:val="000000" w:themeColor="text1"/>
-          <w:lang w:val="en-US"/>
-        </w:rPr>
-        <w:t xml:space="preserve">0x0010 | </w:t>
-      </w:r>
-      <w:r>
-        <w:rPr>
-          <w:color w:val="000000" w:themeColor="text1"/>
-          <w:lang w:val="en-US"/>
-        </w:rPr>
-        <w:t>1 20.35 | 0100000000000000 04070BF000457C7H | push 20.35</w:t>
-      </w:r>
-    </w:p>
-    <w:p>
-      <w:pPr>
-        <w:rPr>
-          <w:color w:val="000000" w:themeColor="text1"/>
-          <w:lang w:val="en-US"/>
-        </w:rPr>
-      </w:pPr>
-      <w:r>
-        <w:rPr>
-          <w:color w:val="000000" w:themeColor="text1"/>
-          <w:lang w:val="en-US"/>
-        </w:rPr>
-        <w:t>0x0020 | 2……………………………………………………….</w:t>
-      </w:r>
-    </w:p>
-    <w:p>
-      <w:pPr>
-        <w:rPr>
-          <w:color w:val="000000" w:themeColor="text1"/>
-          <w:lang w:val="en-US"/>
-        </w:rPr>
-      </w:pPr>
-    </w:p>
-    <w:p>
-      <w:pPr>
-        <w:rPr>
-          <w:color w:val="000000" w:themeColor="text1"/>
-          <w:lang w:val="en-US"/>
+        </w:rPr>
+        <w:t xml:space="preserve"> </w:t>
+      </w:r>
+      <w:r>
+        <w:rPr>
+          <w:color w:val="000000" w:themeColor="text1"/>
+          <w:lang w:val="en-US"/>
+        </w:rPr>
+        <w:t>push</w:t>
+      </w:r>
+      <w:r>
+        <w:rPr>
+          <w:color w:val="000000" w:themeColor="text1"/>
+        </w:rPr>
+        <w:t xml:space="preserve"> 10.5</w:t>
+      </w:r>
+    </w:p>
+    <w:p>
+      <w:pPr>
+        <w:rPr>
+          <w:color w:val="000000" w:themeColor="text1"/>
+        </w:rPr>
+      </w:pPr>
+      <w:r>
+        <w:rPr>
+          <w:color w:val="000000" w:themeColor="text1"/>
+        </w:rPr>
+        <w:t>0</w:t>
+      </w:r>
+      <w:r>
+        <w:rPr>
+          <w:color w:val="000000" w:themeColor="text1"/>
+          <w:lang w:val="en-US"/>
+        </w:rPr>
+        <w:t>x</w:t>
+      </w:r>
+      <w:r>
+        <w:rPr>
+          <w:color w:val="000000" w:themeColor="text1"/>
+        </w:rPr>
+        <w:t xml:space="preserve">0010 | </w:t>
+      </w:r>
+      <w:r>
+        <w:rPr>
+          <w:color w:val="000000" w:themeColor="text1"/>
+        </w:rPr>
+        <w:t>1 20.35 | 0100000000000000 04070</w:t>
+      </w:r>
+      <w:r>
+        <w:rPr>
+          <w:color w:val="000000" w:themeColor="text1"/>
+          <w:lang w:val="en-US"/>
+        </w:rPr>
+        <w:t>BF</w:t>
+      </w:r>
+      <w:r>
+        <w:rPr>
+          <w:color w:val="000000" w:themeColor="text1"/>
+        </w:rPr>
+        <w:t>000457</w:t>
+      </w:r>
+      <w:r>
+        <w:rPr>
+          <w:color w:val="000000" w:themeColor="text1"/>
+          <w:lang w:val="en-US"/>
+        </w:rPr>
+        <w:t>C</w:t>
+      </w:r>
+      <w:r>
+        <w:rPr>
+          <w:color w:val="000000" w:themeColor="text1"/>
+        </w:rPr>
+        <w:t>7</w:t>
+      </w:r>
+      <w:r>
+        <w:rPr>
+          <w:color w:val="000000" w:themeColor="text1"/>
+          <w:lang w:val="en-US"/>
+        </w:rPr>
+        <w:t>H</w:t>
+      </w:r>
+      <w:r>
+        <w:rPr>
+          <w:color w:val="000000" w:themeColor="text1"/>
+        </w:rPr>
+        <w:t xml:space="preserve"> | </w:t>
+      </w:r>
+      <w:r>
+        <w:rPr>
+          <w:color w:val="000000" w:themeColor="text1"/>
+          <w:lang w:val="en-US"/>
+        </w:rPr>
+        <w:t>push</w:t>
+      </w:r>
+      <w:r>
+        <w:rPr>
+          <w:color w:val="000000" w:themeColor="text1"/>
+        </w:rPr>
+        <w:t xml:space="preserve"> 20.35</w:t>
+      </w:r>
+    </w:p>
+    <w:p>
+      <w:pPr>
+        <w:rPr>
+          <w:color w:val="000000" w:themeColor="text1"/>
+        </w:rPr>
+      </w:pPr>
+      <w:r>
+        <w:rPr>
+          <w:color w:val="000000" w:themeColor="text1"/>
+        </w:rPr>
+        <w:t>0</w:t>
+      </w:r>
+      <w:r>
+        <w:rPr>
+          <w:color w:val="000000" w:themeColor="text1"/>
+          <w:lang w:val="en-US"/>
+        </w:rPr>
+        <w:t>x</w:t>
+      </w:r>
+      <w:r>
+        <w:rPr>
+          <w:color w:val="000000" w:themeColor="text1"/>
+        </w:rPr>
+        <w:t>0020 | 2……………………………………………………….</w:t>
+      </w:r>
+    </w:p>
+    <w:p>
+      <w:pPr>
+        <w:rPr>
+          <w:color w:val="000000" w:themeColor="text1"/>
+        </w:rPr>
+      </w:pPr>
+    </w:p>
+    <w:p>
+      <w:pPr>
+        <w:rPr>
+          <w:color w:val="000000" w:themeColor="text1"/>
         </w:rPr>
       </w:pPr>
     </w:p>
@@ -1136,9 +1230,21 @@
       <w:r>
         <w:rPr>
           <w:color w:val="000000" w:themeColor="text1"/>
-          <w:lang w:val="en-US"/>
-        </w:rPr>
-        <w:t xml:space="preserve">(“%A”); - </w:t>
+        </w:rPr>
+        <w:t>(“%</w:t>
+      </w:r>
+      <w:r>
+        <w:rPr>
+          <w:color w:val="000000" w:themeColor="text1"/>
+          <w:lang w:val="en-US"/>
+        </w:rPr>
+        <w:t>A</w:t>
+      </w:r>
+      <w:r>
+        <w:rPr>
+          <w:color w:val="000000" w:themeColor="text1"/>
+        </w:rPr>
+        <w:t xml:space="preserve">”); - </w:t>
       </w:r>
       <w:r>
         <w:rPr>
@@ -1149,7 +1255,6 @@
       <w:r>
         <w:rPr>
           <w:color w:val="000000" w:themeColor="text1"/>
-          <w:lang w:val="en-US"/>
         </w:rPr>
         <w:t xml:space="preserve"> </w:t>
       </w:r>
@@ -1158,7 +1263,13 @@
           <w:color w:val="000000" w:themeColor="text1"/>
           <w:lang w:val="en-US"/>
         </w:rPr>
-        <w:t xml:space="preserve">HEX </w:t>
+        <w:t>HEX</w:t>
+      </w:r>
+      <w:r>
+        <w:rPr>
+          <w:color w:val="000000" w:themeColor="text1"/>
+        </w:rPr>
+        <w:t xml:space="preserve"> </w:t>
       </w:r>
       <w:proofErr w:type="spellStart"/>
       <w:r>
@@ -1257,7 +1368,7 @@
           <w:color w:val="0070C0"/>
           <w:sz w:val="24"/>
           <w:szCs w:val="24"/>
-          <w:lang w:val="en-US" w:eastAsia="ru-RU"/>
+          <w:lang w:eastAsia="ru-RU"/>
         </w:rPr>
       </w:pPr>
       <w:r>
@@ -1281,7 +1392,7 @@
           <w:color w:val="0070C0"/>
           <w:sz w:val="24"/>
           <w:szCs w:val="24"/>
-          <w:lang w:val="en-US" w:eastAsia="ru-RU"/>
+          <w:lang w:eastAsia="ru-RU"/>
         </w:rPr>
       </w:pPr>
       <w:r>
@@ -1633,7 +1744,7 @@
           <w:color w:val="0070C0"/>
           <w:sz w:val="24"/>
           <w:szCs w:val="24"/>
-          <w:lang w:eastAsia="ru-RU"/>
+          <w:lang w:val="en-US" w:eastAsia="ru-RU"/>
         </w:rPr>
       </w:pPr>
       <w:proofErr w:type="spellStart"/>
@@ -1644,7 +1755,7 @@
           <w:color w:val="0070C0"/>
           <w:sz w:val="24"/>
           <w:szCs w:val="24"/>
-          <w:lang w:eastAsia="ru-RU"/>
+          <w:lang w:val="en-US" w:eastAsia="ru-RU"/>
         </w:rPr>
         <w:t>mul</w:t>
       </w:r>
@@ -1659,7 +1770,7 @@
           <w:color w:val="0070C0"/>
           <w:sz w:val="24"/>
           <w:szCs w:val="24"/>
-          <w:lang w:eastAsia="ru-RU"/>
+          <w:lang w:val="en-US" w:eastAsia="ru-RU"/>
         </w:rPr>
       </w:pPr>
       <w:proofErr w:type="spellStart"/>
@@ -1670,7 +1781,7 @@
           <w:color w:val="0070C0"/>
           <w:sz w:val="24"/>
           <w:szCs w:val="24"/>
-          <w:lang w:eastAsia="ru-RU"/>
+          <w:lang w:val="en-US" w:eastAsia="ru-RU"/>
         </w:rPr>
         <w:t>mul</w:t>
       </w:r>
@@ -1732,7 +1843,6 @@
         <w:rPr>
           <w:b/>
           <w:color w:val="0070C0"/>
-          <w:lang w:val="en-US"/>
         </w:rPr>
       </w:pPr>
     </w:p>
@@ -1819,6 +1929,396 @@
           <w:lang w:val="en-US"/>
         </w:rPr>
         <w:t>n</w:t>
+      </w:r>
+    </w:p>
+    <w:p>
+      <w:pPr>
+        <w:rPr>
+          <w:lang w:val="en-US"/>
+        </w:rPr>
+      </w:pPr>
+    </w:p>
+    <w:p>
+      <w:r>
+        <w:t>Ужас:</w:t>
+      </w:r>
+    </w:p>
+    <w:p/>
+    <w:p>
+      <w:pPr>
+        <w:rPr>
+          <w:lang w:val="en-US"/>
+        </w:rPr>
+      </w:pPr>
+      <w:r>
+        <w:rPr>
+          <w:lang w:val="en-US"/>
+        </w:rPr>
+        <w:t xml:space="preserve">#define </w:t>
+      </w:r>
+      <w:r>
+        <w:rPr>
+          <w:lang w:val="en-US"/>
+        </w:rPr>
+        <w:t>DEF_</w:t>
+      </w:r>
+      <w:proofErr w:type="gramStart"/>
+      <w:r>
+        <w:rPr>
+          <w:lang w:val="en-US"/>
+        </w:rPr>
+        <w:t>CMD</w:t>
+      </w:r>
+      <w:r>
+        <w:rPr>
+          <w:lang w:val="en-US"/>
+        </w:rPr>
+        <w:t>(</w:t>
+      </w:r>
+      <w:proofErr w:type="gramEnd"/>
+      <w:r>
+        <w:rPr>
+          <w:lang w:val="en-US"/>
+        </w:rPr>
+        <w:t xml:space="preserve">name, num, </w:t>
+      </w:r>
+      <w:proofErr w:type="spellStart"/>
+      <w:r>
+        <w:rPr>
+          <w:lang w:val="en-US"/>
+        </w:rPr>
+        <w:t>arg</w:t>
+      </w:r>
+      <w:proofErr w:type="spellEnd"/>
+      <w:r>
+        <w:rPr>
+          <w:lang w:val="en-US"/>
+        </w:rPr>
+        <w:t>, code)\</w:t>
+      </w:r>
+    </w:p>
+    <w:p>
+      <w:pPr>
+        <w:rPr>
+          <w:lang w:val="en-US"/>
+        </w:rPr>
+      </w:pPr>
+      <w:r>
+        <w:rPr>
+          <w:lang w:val="en-US"/>
+        </w:rPr>
+        <w:t xml:space="preserve">CMD_ ##name = </w:t>
+      </w:r>
+      <w:proofErr w:type="spellStart"/>
+      <w:r>
+        <w:rPr>
+          <w:lang w:val="en-US"/>
+        </w:rPr>
+        <w:t>arg</w:t>
+      </w:r>
+      <w:proofErr w:type="spellEnd"/>
+      <w:r>
+        <w:rPr>
+          <w:lang w:val="en-US"/>
+        </w:rPr>
+        <w:t>,</w:t>
+      </w:r>
+    </w:p>
+    <w:p>
+      <w:pPr>
+        <w:rPr>
+          <w:lang w:val="en-US"/>
+        </w:rPr>
+      </w:pPr>
+    </w:p>
+    <w:p>
+      <w:pPr>
+        <w:rPr>
+          <w:lang w:val="en-US"/>
+        </w:rPr>
+      </w:pPr>
+      <w:proofErr w:type="spellStart"/>
+      <w:r>
+        <w:rPr>
+          <w:lang w:val="en-US"/>
+        </w:rPr>
+        <w:t>enum</w:t>
+      </w:r>
+      <w:proofErr w:type="spellEnd"/>
+      <w:r>
+        <w:rPr>
+          <w:lang w:val="en-US"/>
+        </w:rPr>
+        <w:t xml:space="preserve"> CMD</w:t>
+      </w:r>
+    </w:p>
+    <w:p>
+      <w:pPr>
+        <w:rPr>
+          <w:lang w:val="en-US"/>
+        </w:rPr>
+      </w:pPr>
+      <w:r>
+        <w:rPr>
+          <w:lang w:val="en-US"/>
+        </w:rPr>
+        <w:t>{</w:t>
+      </w:r>
+    </w:p>
+    <w:p>
+      <w:pPr>
+        <w:rPr>
+          <w:lang w:val="en-US"/>
+        </w:rPr>
+      </w:pPr>
+      <w:r>
+        <w:rPr>
+          <w:lang w:val="en-US"/>
+        </w:rPr>
+        <w:t>#include “COMMANDS.H”</w:t>
+      </w:r>
+    </w:p>
+    <w:p>
+      <w:pPr>
+        <w:rPr>
+          <w:lang w:val="en-US"/>
+        </w:rPr>
+      </w:pPr>
+      <w:r>
+        <w:rPr>
+          <w:lang w:val="en-US"/>
+        </w:rPr>
+        <w:t>}</w:t>
+      </w:r>
+    </w:p>
+    <w:p>
+      <w:pPr>
+        <w:rPr>
+          <w:lang w:val="en-US"/>
+        </w:rPr>
+      </w:pPr>
+    </w:p>
+    <w:p>
+      <w:pPr>
+        <w:rPr>
+          <w:lang w:val="en-US"/>
+        </w:rPr>
+      </w:pPr>
+      <w:r>
+        <w:rPr>
+          <w:lang w:val="en-US"/>
+        </w:rPr>
+        <w:t>Domain-specific Language</w:t>
+      </w:r>
+    </w:p>
+    <w:p>
+      <w:pPr>
+        <w:rPr>
+          <w:lang w:val="en-US"/>
+        </w:rPr>
+      </w:pPr>
+    </w:p>
+    <w:p>
+      <w:r>
+        <w:t>Условные переходы</w:t>
+      </w:r>
+    </w:p>
+    <w:p>
+      <w:pPr>
+        <w:rPr>
+          <w:lang w:val="en-US"/>
+        </w:rPr>
+      </w:pPr>
+      <w:r>
+        <w:rPr>
+          <w:lang w:val="en-US"/>
+        </w:rPr>
+        <w:t>Ja</w:t>
+      </w:r>
+    </w:p>
+    <w:p>
+      <w:pPr>
+        <w:rPr>
+          <w:lang w:val="en-US"/>
+        </w:rPr>
+      </w:pPr>
+      <w:r>
+        <w:rPr>
+          <w:lang w:val="en-US"/>
+        </w:rPr>
+        <w:t>Jae</w:t>
+      </w:r>
+    </w:p>
+    <w:p>
+      <w:pPr>
+        <w:rPr>
+          <w:lang w:val="en-US"/>
+        </w:rPr>
+      </w:pPr>
+      <w:proofErr w:type="spellStart"/>
+      <w:r>
+        <w:rPr>
+          <w:lang w:val="en-US"/>
+        </w:rPr>
+        <w:t>Jb</w:t>
+      </w:r>
+      <w:proofErr w:type="spellEnd"/>
+    </w:p>
+    <w:p>
+      <w:pPr>
+        <w:rPr>
+          <w:lang w:val="en-US"/>
+        </w:rPr>
+      </w:pPr>
+      <w:proofErr w:type="spellStart"/>
+      <w:r>
+        <w:rPr>
+          <w:lang w:val="en-US"/>
+        </w:rPr>
+        <w:t>Jbe</w:t>
+      </w:r>
+      <w:proofErr w:type="spellEnd"/>
+    </w:p>
+    <w:p>
+      <w:pPr>
+        <w:rPr>
+          <w:lang w:val="en-US"/>
+        </w:rPr>
+      </w:pPr>
+      <w:r>
+        <w:rPr>
+          <w:lang w:val="en-US"/>
+        </w:rPr>
+        <w:t>Je</w:t>
+      </w:r>
+    </w:p>
+    <w:p>
+      <w:pPr>
+        <w:rPr>
+          <w:lang w:val="en-US"/>
+        </w:rPr>
+      </w:pPr>
+      <w:proofErr w:type="spellStart"/>
+      <w:r>
+        <w:rPr>
+          <w:lang w:val="en-US"/>
+        </w:rPr>
+        <w:t>Jne</w:t>
+      </w:r>
+      <w:proofErr w:type="spellEnd"/>
+    </w:p>
+    <w:p>
+      <w:pPr>
+        <w:rPr>
+          <w:lang w:val="en-US"/>
+        </w:rPr>
+      </w:pPr>
+      <w:proofErr w:type="spellStart"/>
+      <w:r>
+        <w:rPr>
+          <w:lang w:val="en-US"/>
+        </w:rPr>
+        <w:t>Jm</w:t>
+      </w:r>
+      <w:proofErr w:type="spellEnd"/>
+      <w:r>
+        <w:rPr>
+          <w:lang w:val="en-US"/>
+        </w:rPr>
+        <w:t xml:space="preserve"> (jump if Monday)</w:t>
+      </w:r>
+    </w:p>
+    <w:p>
+      <w:pPr>
+        <w:rPr>
+          <w:lang w:val="en-US"/>
+        </w:rPr>
+      </w:pPr>
+    </w:p>
+    <w:p>
+      <w:pPr>
+        <w:rPr>
+          <w:rFonts w:ascii="Courier New" w:eastAsia="Times New Roman" w:hAnsi="Courier New" w:cs="Courier New"/>
+          <w:color w:val="000000"/>
+          <w:sz w:val="21"/>
+          <w:szCs w:val="21"/>
+          <w:lang w:val="en-US" w:eastAsia="ru-RU"/>
+        </w:rPr>
+      </w:pPr>
+      <w:r>
+        <w:rPr>
+          <w:rFonts w:ascii="Courier New" w:eastAsia="Times New Roman" w:hAnsi="Courier New" w:cs="Courier New"/>
+          <w:color w:val="000000"/>
+          <w:sz w:val="21"/>
+          <w:szCs w:val="21"/>
+          <w:lang w:eastAsia="ru-RU"/>
+        </w:rPr>
+        <w:t>Задачи</w:t>
+      </w:r>
+      <w:r>
+        <w:rPr>
+          <w:rFonts w:ascii="Courier New" w:eastAsia="Times New Roman" w:hAnsi="Courier New" w:cs="Courier New"/>
+          <w:color w:val="000000"/>
+          <w:sz w:val="21"/>
+          <w:szCs w:val="21"/>
+          <w:lang w:val="en-US" w:eastAsia="ru-RU"/>
+        </w:rPr>
+        <w:t>:</w:t>
+      </w:r>
+    </w:p>
+    <w:p>
+      <w:pPr>
+        <w:rPr>
+          <w:rFonts w:ascii="Courier New" w:eastAsia="Times New Roman" w:hAnsi="Courier New" w:cs="Courier New"/>
+          <w:color w:val="000000"/>
+          <w:sz w:val="21"/>
+          <w:szCs w:val="21"/>
+          <w:lang w:eastAsia="ru-RU"/>
+        </w:rPr>
+      </w:pPr>
+      <w:r>
+        <w:rPr>
+          <w:rFonts w:ascii="Courier New" w:eastAsia="Times New Roman" w:hAnsi="Courier New" w:cs="Courier New"/>
+          <w:color w:val="000000"/>
+          <w:sz w:val="21"/>
+          <w:szCs w:val="21"/>
+          <w:lang w:eastAsia="ru-RU"/>
+        </w:rPr>
+        <w:tab/>
+        <w:t>1) Квадратное уравнение</w:t>
+      </w:r>
+    </w:p>
+    <w:p>
+      <w:pPr>
+        <w:rPr>
+          <w:rFonts w:ascii="Courier New" w:eastAsia="Times New Roman" w:hAnsi="Courier New" w:cs="Courier New"/>
+          <w:color w:val="000000"/>
+          <w:sz w:val="21"/>
+          <w:szCs w:val="21"/>
+          <w:lang w:eastAsia="ru-RU"/>
+        </w:rPr>
+      </w:pPr>
+      <w:r>
+        <w:rPr>
+          <w:rFonts w:ascii="Courier New" w:eastAsia="Times New Roman" w:hAnsi="Courier New" w:cs="Courier New"/>
+          <w:color w:val="000000"/>
+          <w:sz w:val="21"/>
+          <w:szCs w:val="21"/>
+          <w:lang w:eastAsia="ru-RU"/>
+        </w:rPr>
+        <w:tab/>
+      </w:r>
+      <w:bookmarkStart w:id="0" w:name="_GoBack"/>
+      <w:bookmarkEnd w:id="0"/>
+      <w:r>
+        <w:rPr>
+          <w:rFonts w:ascii="Courier New" w:eastAsia="Times New Roman" w:hAnsi="Courier New" w:cs="Courier New"/>
+          <w:color w:val="000000"/>
+          <w:sz w:val="21"/>
+          <w:szCs w:val="21"/>
+          <w:lang w:eastAsia="ru-RU"/>
+        </w:rPr>
+        <w:t>2) Рекурсивный алгоритм</w:t>
       </w:r>
     </w:p>
     <w:sectPr>
@@ -1834,6 +2334,95 @@
 <file path=word/numbering.xml><?xml version="1.0" encoding="utf-8"?>
 <w:numbering xmlns:wpc="http://schemas.microsoft.com/office/word/2010/wordprocessingCanvas" xmlns:cx="http://schemas.microsoft.com/office/drawing/2014/chartex" xmlns:cx1="http://schemas.microsoft.com/office/drawing/2015/9/8/chartex" xmlns:cx2="http://schemas.microsoft.com/office/drawing/2015/10/21/chartex" xmlns:cx3="http://schemas.microsoft.com/office/drawing/2016/5/9/chartex" xmlns:cx4="http://schemas.microsoft.com/office/drawing/2016/5/10/chartex" xmlns:cx5="http://schemas.microsoft.com/office/drawing/2016/5/11/chartex" xmlns:cx6="http://schemas.microsoft.com/office/drawing/2016/5/12/chartex" xmlns:cx7="http://schemas.microsoft.com/office/drawing/2016/5/13/chartex" xmlns:cx8="http://schemas.microsoft.com/office/drawing/2016/5/14/chartex" xmlns:mc="http://schemas.openxmlformats.org/markup-compatibility/2006" xmlns:aink="http://schemas.microsoft.com/office/drawing/2016/ink" xmlns:am3d="http://schemas.microsoft.com/office/drawing/2017/model3d" xmlns:o="urn:schemas-microsoft-com:office:office" xmlns:r="http://schemas.openxmlformats.org/officeDocument/2006/relationships" xmlns:m="http://schemas.openxmlformats.org/officeDocument/2006/math" xmlns:v="urn:schemas-microsoft-com:vml" xmlns:wp14="http://schemas.microsoft.com/office/word/2010/wordprocessingDrawing" xmlns:wp="http://schemas.openxmlformats.org/drawingml/2006/wordprocessingDrawing" xmlns:w10="urn:schemas-microsoft-com:office:word" xmlns:w="http://schemas.openxmlformats.org/wordprocessingml/2006/main" xmlns:w14="http://schemas.microsoft.com/office/word/2010/wordml" xmlns:w15="http://schemas.microsoft.com/office/word/2012/wordml" xmlns:w16cid="http://schemas.microsoft.com/office/word/2016/wordml/cid" xmlns:w16se="http://schemas.microsoft.com/office/word/2015/wordml/symex" xmlns:wpg="http://schemas.microsoft.com/office/word/2010/wordprocessingGroup" xmlns:wpi="http://schemas.microsoft.com/office/word/2010/wordprocessingInk" xmlns:wne="http://schemas.microsoft.com/office/word/2006/wordml" xmlns:wps="http://schemas.microsoft.com/office/word/2010/wordprocessingShape" mc:Ignorable="w14 w15 w16se w16cid wp14">
   <w:abstractNum w:abstractNumId="0" w15:restartNumberingAfterBreak="0">
+    <w:nsid w:val="06EA7028"/>
+    <w:multiLevelType w:val="hybridMultilevel"/>
+    <w:tmpl w:val="890C3792"/>
+    <w:lvl w:ilvl="0" w:tplc="E072387E">
+      <w:start w:val="1"/>
+      <w:numFmt w:val="decimal"/>
+      <w:lvlText w:val="%1)"/>
+      <w:lvlJc w:val="left"/>
+      <w:pPr>
+        <w:ind w:left="1065" w:hanging="360"/>
+      </w:pPr>
+      <w:rPr>
+        <w:rFonts w:hint="default"/>
+      </w:rPr>
+    </w:lvl>
+    <w:lvl w:ilvl="1" w:tplc="04190019" w:tentative="1">
+      <w:start w:val="1"/>
+      <w:numFmt w:val="lowerLetter"/>
+      <w:lvlText w:val="%2."/>
+      <w:lvlJc w:val="left"/>
+      <w:pPr>
+        <w:ind w:left="1785" w:hanging="360"/>
+      </w:pPr>
+    </w:lvl>
+    <w:lvl w:ilvl="2" w:tplc="0419001B" w:tentative="1">
+      <w:start w:val="1"/>
+      <w:numFmt w:val="lowerRoman"/>
+      <w:lvlText w:val="%3."/>
+      <w:lvlJc w:val="right"/>
+      <w:pPr>
+        <w:ind w:left="2505" w:hanging="180"/>
+      </w:pPr>
+    </w:lvl>
+    <w:lvl w:ilvl="3" w:tplc="0419000F" w:tentative="1">
+      <w:start w:val="1"/>
+      <w:numFmt w:val="decimal"/>
+      <w:lvlText w:val="%4."/>
+      <w:lvlJc w:val="left"/>
+      <w:pPr>
+        <w:ind w:left="3225" w:hanging="360"/>
+      </w:pPr>
+    </w:lvl>
+    <w:lvl w:ilvl="4" w:tplc="04190019" w:tentative="1">
+      <w:start w:val="1"/>
+      <w:numFmt w:val="lowerLetter"/>
+      <w:lvlText w:val="%5."/>
+      <w:lvlJc w:val="left"/>
+      <w:pPr>
+        <w:ind w:left="3945" w:hanging="360"/>
+      </w:pPr>
+    </w:lvl>
+    <w:lvl w:ilvl="5" w:tplc="0419001B" w:tentative="1">
+      <w:start w:val="1"/>
+      <w:numFmt w:val="lowerRoman"/>
+      <w:lvlText w:val="%6."/>
+      <w:lvlJc w:val="right"/>
+      <w:pPr>
+        <w:ind w:left="4665" w:hanging="180"/>
+      </w:pPr>
+    </w:lvl>
+    <w:lvl w:ilvl="6" w:tplc="0419000F" w:tentative="1">
+      <w:start w:val="1"/>
+      <w:numFmt w:val="decimal"/>
+      <w:lvlText w:val="%7."/>
+      <w:lvlJc w:val="left"/>
+      <w:pPr>
+        <w:ind w:left="5385" w:hanging="360"/>
+      </w:pPr>
+    </w:lvl>
+    <w:lvl w:ilvl="7" w:tplc="04190019" w:tentative="1">
+      <w:start w:val="1"/>
+      <w:numFmt w:val="lowerLetter"/>
+      <w:lvlText w:val="%8."/>
+      <w:lvlJc w:val="left"/>
+      <w:pPr>
+        <w:ind w:left="6105" w:hanging="360"/>
+      </w:pPr>
+    </w:lvl>
+    <w:lvl w:ilvl="8" w:tplc="0419001B" w:tentative="1">
+      <w:start w:val="1"/>
+      <w:numFmt w:val="lowerRoman"/>
+      <w:lvlText w:val="%9."/>
+      <w:lvlJc w:val="right"/>
+      <w:pPr>
+        <w:ind w:left="6825" w:hanging="180"/>
+      </w:pPr>
+    </w:lvl>
+  </w:abstractNum>
+  <w:abstractNum w:abstractNumId="1" w15:restartNumberingAfterBreak="0">
     <w:nsid w:val="2F917CF3"/>
     <w:multiLevelType w:val="hybridMultilevel"/>
     <w:tmpl w:val="7F30C82E"/>
@@ -1919,7 +2508,7 @@
       </w:pPr>
     </w:lvl>
   </w:abstractNum>
-  <w:abstractNum w:abstractNumId="1" w15:restartNumberingAfterBreak="0">
+  <w:abstractNum w:abstractNumId="2" w15:restartNumberingAfterBreak="0">
     <w:nsid w:val="450D586F"/>
     <w:multiLevelType w:val="hybridMultilevel"/>
     <w:tmpl w:val="D5CA527A"/>
@@ -2032,7 +2621,7 @@
       </w:rPr>
     </w:lvl>
   </w:abstractNum>
-  <w:abstractNum w:abstractNumId="2" w15:restartNumberingAfterBreak="0">
+  <w:abstractNum w:abstractNumId="3" w15:restartNumberingAfterBreak="0">
     <w:nsid w:val="4ADA47AE"/>
     <w:multiLevelType w:val="hybridMultilevel"/>
     <w:tmpl w:val="2A069A1E"/>
@@ -2145,7 +2734,7 @@
       </w:rPr>
     </w:lvl>
   </w:abstractNum>
-  <w:abstractNum w:abstractNumId="3" w15:restartNumberingAfterBreak="0">
+  <w:abstractNum w:abstractNumId="4" w15:restartNumberingAfterBreak="0">
     <w:nsid w:val="59252F8C"/>
     <w:multiLevelType w:val="hybridMultilevel"/>
     <w:tmpl w:val="787E0682"/>
@@ -2232,16 +2821,19 @@
     </w:lvl>
   </w:abstractNum>
   <w:num w:numId="1">
-    <w:abstractNumId w:val="0"/>
+    <w:abstractNumId w:val="1"/>
   </w:num>
   <w:num w:numId="2">
+    <w:abstractNumId w:val="4"/>
+  </w:num>
+  <w:num w:numId="3">
+    <w:abstractNumId w:val="2"/>
+  </w:num>
+  <w:num w:numId="4">
     <w:abstractNumId w:val="3"/>
   </w:num>
-  <w:num w:numId="3">
-    <w:abstractNumId w:val="1"/>
-  </w:num>
-  <w:num w:numId="4">
-    <w:abstractNumId w:val="2"/>
+  <w:num w:numId="5">
+    <w:abstractNumId w:val="0"/>
   </w:num>
 </w:numbering>
 </file>
@@ -2699,6 +3291,56 @@
       <w:lang w:eastAsia="ru-RU"/>
     </w:rPr>
   </w:style>
+  <w:style w:type="paragraph" w:styleId="HTML">
+    <w:name w:val="HTML Preformatted"/>
+    <w:basedOn w:val="a"/>
+    <w:link w:val="HTML0"/>
+    <w:uiPriority w:val="99"/>
+    <w:semiHidden/>
+    <w:unhideWhenUsed/>
+    <w:rsid w:val="00772083"/>
+    <w:pPr>
+      <w:tabs>
+        <w:tab w:val="left" w:pos="916"/>
+        <w:tab w:val="left" w:pos="1832"/>
+        <w:tab w:val="left" w:pos="2748"/>
+        <w:tab w:val="left" w:pos="3664"/>
+        <w:tab w:val="left" w:pos="4580"/>
+        <w:tab w:val="left" w:pos="5496"/>
+        <w:tab w:val="left" w:pos="6412"/>
+        <w:tab w:val="left" w:pos="7328"/>
+        <w:tab w:val="left" w:pos="8244"/>
+        <w:tab w:val="left" w:pos="9160"/>
+        <w:tab w:val="left" w:pos="10076"/>
+        <w:tab w:val="left" w:pos="10992"/>
+        <w:tab w:val="left" w:pos="11908"/>
+        <w:tab w:val="left" w:pos="12824"/>
+        <w:tab w:val="left" w:pos="13740"/>
+        <w:tab w:val="left" w:pos="14656"/>
+      </w:tabs>
+      <w:spacing w:after="0" w:line="240" w:lineRule="auto"/>
+    </w:pPr>
+    <w:rPr>
+      <w:rFonts w:ascii="Courier New" w:eastAsia="Times New Roman" w:hAnsi="Courier New" w:cs="Courier New"/>
+      <w:sz w:val="20"/>
+      <w:szCs w:val="20"/>
+      <w:lang w:eastAsia="ru-RU"/>
+    </w:rPr>
+  </w:style>
+  <w:style w:type="character" w:customStyle="1" w:styleId="HTML0">
+    <w:name w:val="Стандартный HTML Знак"/>
+    <w:basedOn w:val="a0"/>
+    <w:link w:val="HTML"/>
+    <w:uiPriority w:val="99"/>
+    <w:semiHidden/>
+    <w:rsid w:val="00772083"/>
+    <w:rPr>
+      <w:rFonts w:ascii="Courier New" w:eastAsia="Times New Roman" w:hAnsi="Courier New" w:cs="Courier New"/>
+      <w:sz w:val="20"/>
+      <w:szCs w:val="20"/>
+      <w:lang w:eastAsia="ru-RU"/>
+    </w:rPr>
+  </w:style>
 </w:styles>
 </file>
 

</xml_diff>